<commit_message>
changed the current mode file
</commit_message>
<xml_diff>
--- a/R-2R Current mode.docx
+++ b/R-2R Current mode.docx
@@ -56,6 +56,11 @@
             </a:graphic>
           </wp:inline>
         </w:drawing>
+      </w:r>
+    </w:p>
+    <w:p>
+      <w:r>
+        <w:t>This is absolutely mental</w:t>
       </w:r>
       <w:bookmarkStart w:id="0" w:name="_GoBack"/>
       <w:bookmarkEnd w:id="0"/>

</xml_diff>